<commit_message>
add usual data structure
</commit_message>
<xml_diff>
--- a/D_Redis常用数据类型操作.docx
+++ b/D_Redis常用数据类型操作.docx
@@ -194,6 +194,137 @@
           <w:szCs w:val="28"/>
         </w:rPr>
       </w:pPr>
+      <w:r>
+        <w:rPr>
+          <w:rFonts w:hint="eastAsia"/>
+          <w:sz w:val="28"/>
+          <w:szCs w:val="28"/>
+        </w:rPr>
+        <w:t xml:space="preserve">incr key </w:t>
+      </w:r>
+      <w:r>
+        <w:rPr>
+          <w:sz w:val="28"/>
+          <w:szCs w:val="28"/>
+        </w:rPr>
+        <w:t xml:space="preserve">  key+1</w:t>
+      </w:r>
+    </w:p>
+    <w:p>
+      <w:pPr>
+        <w:jc w:val="left"/>
+        <w:rPr>
+          <w:sz w:val="28"/>
+          <w:szCs w:val="28"/>
+        </w:rPr>
+      </w:pPr>
+      <w:r>
+        <w:rPr>
+          <w:sz w:val="28"/>
+          <w:szCs w:val="28"/>
+        </w:rPr>
+        <w:t>decr key     key-1</w:t>
+      </w:r>
+    </w:p>
+    <w:p>
+      <w:pPr>
+        <w:jc w:val="left"/>
+        <w:rPr>
+          <w:rFonts w:hint="eastAsia"/>
+          <w:sz w:val="28"/>
+          <w:szCs w:val="28"/>
+        </w:rPr>
+      </w:pPr>
+      <w:r>
+        <w:rPr>
+          <w:sz w:val="28"/>
+          <w:szCs w:val="28"/>
+        </w:rPr>
+        <w:t>incrby key</w:t>
+      </w:r>
+      <w:r>
+        <w:rPr>
+          <w:rFonts w:hint="eastAsia"/>
+          <w:sz w:val="28"/>
+          <w:szCs w:val="28"/>
+        </w:rPr>
+        <w:t xml:space="preserve"> value  key+=value</w:t>
+      </w:r>
+    </w:p>
+    <w:p>
+      <w:pPr>
+        <w:jc w:val="left"/>
+        <w:rPr>
+          <w:sz w:val="28"/>
+          <w:szCs w:val="28"/>
+        </w:rPr>
+      </w:pPr>
+      <w:r>
+        <w:rPr>
+          <w:sz w:val="28"/>
+          <w:szCs w:val="28"/>
+        </w:rPr>
+        <w:t>decrby key value  key-=value</w:t>
+      </w:r>
+    </w:p>
+    <w:p>
+      <w:pPr>
+        <w:jc w:val="left"/>
+        <w:rPr>
+          <w:sz w:val="28"/>
+          <w:szCs w:val="28"/>
+        </w:rPr>
+      </w:pPr>
+      <w:r>
+        <w:rPr>
+          <w:sz w:val="28"/>
+          <w:szCs w:val="28"/>
+        </w:rPr>
+        <w:t>incrfloatby key floatvalue  key+=floatvalue</w:t>
+      </w:r>
+    </w:p>
+    <w:p>
+      <w:pPr>
+        <w:jc w:val="left"/>
+        <w:rPr>
+          <w:sz w:val="28"/>
+          <w:szCs w:val="28"/>
+        </w:rPr>
+      </w:pPr>
+      <w:r>
+        <w:rPr>
+          <w:rFonts w:hint="eastAsia"/>
+          <w:sz w:val="28"/>
+          <w:szCs w:val="28"/>
+        </w:rPr>
+        <w:t xml:space="preserve">append key str    key.append </w:t>
+      </w:r>
+      <w:r>
+        <w:rPr>
+          <w:sz w:val="28"/>
+          <w:szCs w:val="28"/>
+        </w:rPr>
+        <w:t>str</w:t>
+      </w:r>
+    </w:p>
+    <w:p>
+      <w:pPr>
+        <w:jc w:val="left"/>
+        <w:rPr>
+          <w:sz w:val="28"/>
+          <w:szCs w:val="28"/>
+        </w:rPr>
+      </w:pPr>
+    </w:p>
+    <w:p>
+      <w:pPr>
+        <w:jc w:val="left"/>
+        <w:rPr>
+          <w:rFonts w:hint="eastAsia"/>
+          <w:sz w:val="28"/>
+          <w:szCs w:val="28"/>
+        </w:rPr>
+      </w:pPr>
     </w:p>
     <w:p>
       <w:pPr>
@@ -611,6 +742,513 @@
           <w:szCs w:val="28"/>
         </w:rPr>
       </w:pPr>
+      <w:r>
+        <w:rPr>
+          <w:rFonts w:hint="eastAsia"/>
+          <w:sz w:val="28"/>
+          <w:szCs w:val="28"/>
+        </w:rPr>
+        <w:t xml:space="preserve">ltrim list 2 -1        </w:t>
+      </w:r>
+      <w:r>
+        <w:rPr>
+          <w:rFonts w:hint="eastAsia"/>
+          <w:sz w:val="28"/>
+          <w:szCs w:val="28"/>
+        </w:rPr>
+        <w:t>截取</w:t>
+      </w:r>
+      <w:r>
+        <w:rPr>
+          <w:sz w:val="28"/>
+          <w:szCs w:val="28"/>
+        </w:rPr>
+        <w:t>list</w:t>
+      </w:r>
+      <w:r>
+        <w:rPr>
+          <w:sz w:val="28"/>
+          <w:szCs w:val="28"/>
+        </w:rPr>
+        <w:t>中从</w:t>
+      </w:r>
+      <w:r>
+        <w:rPr>
+          <w:rFonts w:hint="eastAsia"/>
+          <w:sz w:val="28"/>
+          <w:szCs w:val="28"/>
+        </w:rPr>
+        <w:t>2</w:t>
+      </w:r>
+      <w:r>
+        <w:rPr>
+          <w:rFonts w:hint="eastAsia"/>
+          <w:sz w:val="28"/>
+          <w:szCs w:val="28"/>
+        </w:rPr>
+        <w:t>开始</w:t>
+      </w:r>
+      <w:r>
+        <w:rPr>
+          <w:sz w:val="28"/>
+          <w:szCs w:val="28"/>
+        </w:rPr>
+        <w:t>到最后的元素</w:t>
+      </w:r>
+    </w:p>
+    <w:tbl>
+      <w:tblPr>
+        <w:tblW w:w="13485" w:type="dxa"/>
+        <w:tblBorders>
+          <w:top w:val="single" w:sz="6" w:space="0" w:color="DDDDDD"/>
+          <w:left w:val="single" w:sz="6" w:space="0" w:color="DDDDDD"/>
+          <w:bottom w:val="single" w:sz="6" w:space="0" w:color="DDDDDD"/>
+          <w:right w:val="single" w:sz="6" w:space="0" w:color="DDDDDD"/>
+        </w:tblBorders>
+        <w:shd w:val="clear" w:color="auto" w:fill="FFFFFF"/>
+        <w:tblCellMar>
+          <w:top w:w="15" w:type="dxa"/>
+          <w:left w:w="15" w:type="dxa"/>
+          <w:bottom w:w="15" w:type="dxa"/>
+          <w:right w:w="15" w:type="dxa"/>
+        </w:tblCellMar>
+        <w:tblLook w:val="04A0" w:firstRow="1" w:lastRow="0" w:firstColumn="1" w:lastColumn="0" w:noHBand="0" w:noVBand="1"/>
+      </w:tblPr>
+      <w:tblGrid>
+        <w:gridCol w:w="1614"/>
+        <w:gridCol w:w="11871"/>
+      </w:tblGrid>
+      <w:tr>
+        <w:trPr>
+          <w:tblHeader/>
+        </w:trPr>
+        <w:tc>
+          <w:tcPr>
+            <w:tcW w:w="0" w:type="auto"/>
+            <w:tcBorders>
+              <w:bottom w:val="single" w:sz="18" w:space="0" w:color="DDDDDD"/>
+              <w:right w:val="single" w:sz="6" w:space="0" w:color="EEEEEE"/>
+            </w:tcBorders>
+            <w:shd w:val="clear" w:color="auto" w:fill="FFFFFF"/>
+            <w:tcMar>
+              <w:top w:w="120" w:type="dxa"/>
+              <w:left w:w="120" w:type="dxa"/>
+              <w:bottom w:w="150" w:type="dxa"/>
+              <w:right w:w="120" w:type="dxa"/>
+            </w:tcMar>
+            <w:vAlign w:val="center"/>
+            <w:hideMark/>
+          </w:tcPr>
+          <w:p>
+            <w:pPr>
+              <w:widowControl/>
+              <w:spacing w:before="300" w:after="300"/>
+              <w:jc w:val="left"/>
+              <w:rPr>
+                <w:rFonts w:ascii="微软雅黑" w:eastAsia="微软雅黑" w:hAnsi="微软雅黑" w:cs="宋体"/>
+                <w:b/>
+                <w:bCs/>
+                <w:color w:val="555555"/>
+                <w:kern w:val="0"/>
+                <w:szCs w:val="21"/>
+              </w:rPr>
+            </w:pPr>
+            <w:r>
+              <w:rPr>
+                <w:rFonts w:ascii="微软雅黑" w:eastAsia="微软雅黑" w:hAnsi="微软雅黑" w:cs="宋体" w:hint="eastAsia"/>
+                <w:b/>
+                <w:bCs/>
+                <w:color w:val="555555"/>
+                <w:kern w:val="0"/>
+                <w:szCs w:val="21"/>
+              </w:rPr>
+              <w:lastRenderedPageBreak/>
+              <w:t>命令</w:t>
+            </w:r>
+          </w:p>
+        </w:tc>
+        <w:tc>
+          <w:tcPr>
+            <w:tcW w:w="0" w:type="auto"/>
+            <w:tcBorders>
+              <w:bottom w:val="single" w:sz="18" w:space="0" w:color="DDDDDD"/>
+              <w:right w:val="single" w:sz="6" w:space="0" w:color="EEEEEE"/>
+            </w:tcBorders>
+            <w:shd w:val="clear" w:color="auto" w:fill="FFFFFF"/>
+            <w:tcMar>
+              <w:top w:w="120" w:type="dxa"/>
+              <w:left w:w="120" w:type="dxa"/>
+              <w:bottom w:w="150" w:type="dxa"/>
+              <w:right w:w="120" w:type="dxa"/>
+            </w:tcMar>
+            <w:vAlign w:val="center"/>
+            <w:hideMark/>
+          </w:tcPr>
+          <w:p>
+            <w:pPr>
+              <w:widowControl/>
+              <w:spacing w:before="300" w:after="300"/>
+              <w:jc w:val="center"/>
+              <w:rPr>
+                <w:rFonts w:ascii="微软雅黑" w:eastAsia="微软雅黑" w:hAnsi="微软雅黑" w:cs="宋体" w:hint="eastAsia"/>
+                <w:b/>
+                <w:bCs/>
+                <w:color w:val="555555"/>
+                <w:kern w:val="0"/>
+                <w:szCs w:val="21"/>
+              </w:rPr>
+            </w:pPr>
+            <w:r>
+              <w:rPr>
+                <w:rFonts w:ascii="微软雅黑" w:eastAsia="微软雅黑" w:hAnsi="微软雅黑" w:cs="宋体" w:hint="eastAsia"/>
+                <w:b/>
+                <w:bCs/>
+                <w:color w:val="555555"/>
+                <w:kern w:val="0"/>
+                <w:szCs w:val="21"/>
+              </w:rPr>
+              <w:t>描述</w:t>
+            </w:r>
+          </w:p>
+        </w:tc>
+      </w:tr>
+      <w:tr>
+        <w:tc>
+          <w:tcPr>
+            <w:tcW w:w="0" w:type="auto"/>
+            <w:tcBorders>
+              <w:bottom w:val="single" w:sz="6" w:space="0" w:color="DDDDDD"/>
+              <w:right w:val="single" w:sz="6" w:space="0" w:color="EEEEEE"/>
+            </w:tcBorders>
+            <w:shd w:val="clear" w:color="auto" w:fill="F9F9F9"/>
+            <w:tcMar>
+              <w:top w:w="120" w:type="dxa"/>
+              <w:left w:w="120" w:type="dxa"/>
+              <w:bottom w:w="120" w:type="dxa"/>
+              <w:right w:w="120" w:type="dxa"/>
+            </w:tcMar>
+            <w:vAlign w:val="center"/>
+            <w:hideMark/>
+          </w:tcPr>
+          <w:p>
+            <w:pPr>
+              <w:widowControl/>
+              <w:spacing w:before="300" w:after="300"/>
+              <w:jc w:val="left"/>
+              <w:rPr>
+                <w:rFonts w:ascii="微软雅黑" w:eastAsia="微软雅黑" w:hAnsi="微软雅黑" w:cs="宋体" w:hint="eastAsia"/>
+                <w:color w:val="555555"/>
+                <w:kern w:val="0"/>
+                <w:szCs w:val="21"/>
+              </w:rPr>
+            </w:pPr>
+            <w:r>
+              <w:rPr>
+                <w:rFonts w:ascii="微软雅黑" w:eastAsia="微软雅黑" w:hAnsi="微软雅黑" w:cs="宋体" w:hint="eastAsia"/>
+                <w:color w:val="555555"/>
+                <w:kern w:val="0"/>
+                <w:szCs w:val="21"/>
+              </w:rPr>
+              <w:t>BLPOP</w:t>
+            </w:r>
+          </w:p>
+        </w:tc>
+        <w:tc>
+          <w:tcPr>
+            <w:tcW w:w="0" w:type="auto"/>
+            <w:tcBorders>
+              <w:bottom w:val="single" w:sz="6" w:space="0" w:color="DDDDDD"/>
+              <w:right w:val="single" w:sz="6" w:space="0" w:color="EEEEEE"/>
+            </w:tcBorders>
+            <w:shd w:val="clear" w:color="auto" w:fill="F9F9F9"/>
+            <w:tcMar>
+              <w:top w:w="120" w:type="dxa"/>
+              <w:left w:w="120" w:type="dxa"/>
+              <w:bottom w:w="120" w:type="dxa"/>
+              <w:right w:w="120" w:type="dxa"/>
+            </w:tcMar>
+            <w:vAlign w:val="center"/>
+            <w:hideMark/>
+          </w:tcPr>
+          <w:p>
+            <w:pPr>
+              <w:widowControl/>
+              <w:spacing w:before="300" w:after="300"/>
+              <w:jc w:val="center"/>
+              <w:rPr>
+                <w:rFonts w:ascii="微软雅黑" w:eastAsia="微软雅黑" w:hAnsi="微软雅黑" w:cs="宋体" w:hint="eastAsia"/>
+                <w:color w:val="555555"/>
+                <w:kern w:val="0"/>
+                <w:szCs w:val="21"/>
+              </w:rPr>
+            </w:pPr>
+            <w:r>
+              <w:rPr>
+                <w:rFonts w:ascii="微软雅黑" w:eastAsia="微软雅黑" w:hAnsi="微软雅黑" w:cs="宋体" w:hint="eastAsia"/>
+                <w:color w:val="555555"/>
+                <w:kern w:val="0"/>
+                <w:szCs w:val="21"/>
+              </w:rPr>
+              <w:t>从第一个非空列表中弹出最左端元素，或者在指定时间内阻塞并等待可弹出元素出现</w:t>
+            </w:r>
+          </w:p>
+        </w:tc>
+      </w:tr>
+      <w:tr>
+        <w:tc>
+          <w:tcPr>
+            <w:tcW w:w="0" w:type="auto"/>
+            <w:tcBorders>
+              <w:bottom w:val="single" w:sz="6" w:space="0" w:color="DDDDDD"/>
+              <w:right w:val="single" w:sz="6" w:space="0" w:color="EEEEEE"/>
+            </w:tcBorders>
+            <w:shd w:val="clear" w:color="auto" w:fill="F5F5F5"/>
+            <w:tcMar>
+              <w:top w:w="120" w:type="dxa"/>
+              <w:left w:w="120" w:type="dxa"/>
+              <w:bottom w:w="120" w:type="dxa"/>
+              <w:right w:w="120" w:type="dxa"/>
+            </w:tcMar>
+            <w:vAlign w:val="center"/>
+            <w:hideMark/>
+          </w:tcPr>
+          <w:p>
+            <w:pPr>
+              <w:widowControl/>
+              <w:spacing w:before="300" w:after="300"/>
+              <w:jc w:val="left"/>
+              <w:rPr>
+                <w:rFonts w:ascii="微软雅黑" w:eastAsia="微软雅黑" w:hAnsi="微软雅黑" w:cs="宋体" w:hint="eastAsia"/>
+                <w:color w:val="555555"/>
+                <w:kern w:val="0"/>
+                <w:szCs w:val="21"/>
+              </w:rPr>
+            </w:pPr>
+            <w:r>
+              <w:rPr>
+                <w:rFonts w:ascii="微软雅黑" w:eastAsia="微软雅黑" w:hAnsi="微软雅黑" w:cs="宋体" w:hint="eastAsia"/>
+                <w:color w:val="555555"/>
+                <w:kern w:val="0"/>
+                <w:szCs w:val="21"/>
+              </w:rPr>
+              <w:t>BRPOP</w:t>
+            </w:r>
+          </w:p>
+        </w:tc>
+        <w:tc>
+          <w:tcPr>
+            <w:tcW w:w="0" w:type="auto"/>
+            <w:tcBorders>
+              <w:bottom w:val="single" w:sz="6" w:space="0" w:color="DDDDDD"/>
+              <w:right w:val="single" w:sz="6" w:space="0" w:color="EEEEEE"/>
+            </w:tcBorders>
+            <w:shd w:val="clear" w:color="auto" w:fill="F5F5F5"/>
+            <w:tcMar>
+              <w:top w:w="120" w:type="dxa"/>
+              <w:left w:w="120" w:type="dxa"/>
+              <w:bottom w:w="120" w:type="dxa"/>
+              <w:right w:w="120" w:type="dxa"/>
+            </w:tcMar>
+            <w:vAlign w:val="center"/>
+            <w:hideMark/>
+          </w:tcPr>
+          <w:p>
+            <w:pPr>
+              <w:widowControl/>
+              <w:spacing w:before="300" w:after="300"/>
+              <w:jc w:val="center"/>
+              <w:rPr>
+                <w:rFonts w:ascii="微软雅黑" w:eastAsia="微软雅黑" w:hAnsi="微软雅黑" w:cs="宋体" w:hint="eastAsia"/>
+                <w:color w:val="555555"/>
+                <w:kern w:val="0"/>
+                <w:szCs w:val="21"/>
+              </w:rPr>
+            </w:pPr>
+            <w:r>
+              <w:rPr>
+                <w:rFonts w:ascii="微软雅黑" w:eastAsia="微软雅黑" w:hAnsi="微软雅黑" w:cs="宋体" w:hint="eastAsia"/>
+                <w:color w:val="555555"/>
+                <w:kern w:val="0"/>
+                <w:szCs w:val="21"/>
+              </w:rPr>
+              <w:t>从第一个非空列表中弹出最右端元素，或者在指定时间内阻塞并等待可弹出元素出现</w:t>
+            </w:r>
+          </w:p>
+        </w:tc>
+      </w:tr>
+      <w:tr>
+        <w:tc>
+          <w:tcPr>
+            <w:tcW w:w="0" w:type="auto"/>
+            <w:tcBorders>
+              <w:bottom w:val="single" w:sz="6" w:space="0" w:color="DDDDDD"/>
+              <w:right w:val="single" w:sz="6" w:space="0" w:color="EEEEEE"/>
+            </w:tcBorders>
+            <w:shd w:val="clear" w:color="auto" w:fill="F9F9F9"/>
+            <w:tcMar>
+              <w:top w:w="120" w:type="dxa"/>
+              <w:left w:w="120" w:type="dxa"/>
+              <w:bottom w:w="120" w:type="dxa"/>
+              <w:right w:w="120" w:type="dxa"/>
+            </w:tcMar>
+            <w:vAlign w:val="center"/>
+            <w:hideMark/>
+          </w:tcPr>
+          <w:p>
+            <w:pPr>
+              <w:widowControl/>
+              <w:spacing w:before="300" w:after="300"/>
+              <w:jc w:val="left"/>
+              <w:rPr>
+                <w:rFonts w:ascii="微软雅黑" w:eastAsia="微软雅黑" w:hAnsi="微软雅黑" w:cs="宋体" w:hint="eastAsia"/>
+                <w:color w:val="555555"/>
+                <w:kern w:val="0"/>
+                <w:szCs w:val="21"/>
+              </w:rPr>
+            </w:pPr>
+            <w:r>
+              <w:rPr>
+                <w:rFonts w:ascii="微软雅黑" w:eastAsia="微软雅黑" w:hAnsi="微软雅黑" w:cs="宋体" w:hint="eastAsia"/>
+                <w:color w:val="555555"/>
+                <w:kern w:val="0"/>
+                <w:szCs w:val="21"/>
+              </w:rPr>
+              <w:t>RPOPLPUSH</w:t>
+            </w:r>
+          </w:p>
+        </w:tc>
+        <w:tc>
+          <w:tcPr>
+            <w:tcW w:w="0" w:type="auto"/>
+            <w:tcBorders>
+              <w:bottom w:val="single" w:sz="6" w:space="0" w:color="DDDDDD"/>
+              <w:right w:val="single" w:sz="6" w:space="0" w:color="EEEEEE"/>
+            </w:tcBorders>
+            <w:shd w:val="clear" w:color="auto" w:fill="F9F9F9"/>
+            <w:tcMar>
+              <w:top w:w="120" w:type="dxa"/>
+              <w:left w:w="120" w:type="dxa"/>
+              <w:bottom w:w="120" w:type="dxa"/>
+              <w:right w:w="120" w:type="dxa"/>
+            </w:tcMar>
+            <w:vAlign w:val="center"/>
+            <w:hideMark/>
+          </w:tcPr>
+          <w:p>
+            <w:pPr>
+              <w:widowControl/>
+              <w:spacing w:before="300" w:after="300"/>
+              <w:jc w:val="center"/>
+              <w:rPr>
+                <w:rFonts w:ascii="微软雅黑" w:eastAsia="微软雅黑" w:hAnsi="微软雅黑" w:cs="宋体" w:hint="eastAsia"/>
+                <w:color w:val="555555"/>
+                <w:kern w:val="0"/>
+                <w:szCs w:val="21"/>
+              </w:rPr>
+            </w:pPr>
+            <w:r>
+              <w:rPr>
+                <w:rFonts w:ascii="微软雅黑" w:eastAsia="微软雅黑" w:hAnsi="微软雅黑" w:cs="宋体" w:hint="eastAsia"/>
+                <w:color w:val="555555"/>
+                <w:kern w:val="0"/>
+                <w:szCs w:val="21"/>
+              </w:rPr>
+              <w:t>从列表中弹出最右端元素，然后将弹出的元素推入到目标列表的最左端，并返回这个元素</w:t>
+            </w:r>
+          </w:p>
+        </w:tc>
+      </w:tr>
+      <w:tr>
+        <w:tc>
+          <w:tcPr>
+            <w:tcW w:w="0" w:type="auto"/>
+            <w:tcBorders>
+              <w:bottom w:val="single" w:sz="6" w:space="0" w:color="DDDDDD"/>
+              <w:right w:val="single" w:sz="6" w:space="0" w:color="EEEEEE"/>
+            </w:tcBorders>
+            <w:shd w:val="clear" w:color="auto" w:fill="FFFFFF"/>
+            <w:tcMar>
+              <w:top w:w="120" w:type="dxa"/>
+              <w:left w:w="120" w:type="dxa"/>
+              <w:bottom w:w="120" w:type="dxa"/>
+              <w:right w:w="120" w:type="dxa"/>
+            </w:tcMar>
+            <w:vAlign w:val="center"/>
+            <w:hideMark/>
+          </w:tcPr>
+          <w:p>
+            <w:pPr>
+              <w:widowControl/>
+              <w:spacing w:before="300" w:after="300"/>
+              <w:jc w:val="left"/>
+              <w:rPr>
+                <w:rFonts w:ascii="微软雅黑" w:eastAsia="微软雅黑" w:hAnsi="微软雅黑" w:cs="宋体" w:hint="eastAsia"/>
+                <w:color w:val="555555"/>
+                <w:kern w:val="0"/>
+                <w:szCs w:val="21"/>
+              </w:rPr>
+            </w:pPr>
+            <w:r>
+              <w:rPr>
+                <w:rFonts w:ascii="微软雅黑" w:eastAsia="微软雅黑" w:hAnsi="微软雅黑" w:cs="宋体" w:hint="eastAsia"/>
+                <w:color w:val="555555"/>
+                <w:kern w:val="0"/>
+                <w:szCs w:val="21"/>
+              </w:rPr>
+              <w:t>BRPOPLPUSH</w:t>
+            </w:r>
+          </w:p>
+        </w:tc>
+        <w:tc>
+          <w:tcPr>
+            <w:tcW w:w="0" w:type="auto"/>
+            <w:tcBorders>
+              <w:bottom w:val="single" w:sz="6" w:space="0" w:color="DDDDDD"/>
+              <w:right w:val="single" w:sz="6" w:space="0" w:color="EEEEEE"/>
+            </w:tcBorders>
+            <w:shd w:val="clear" w:color="auto" w:fill="FFFFFF"/>
+            <w:tcMar>
+              <w:top w:w="120" w:type="dxa"/>
+              <w:left w:w="120" w:type="dxa"/>
+              <w:bottom w:w="120" w:type="dxa"/>
+              <w:right w:w="120" w:type="dxa"/>
+            </w:tcMar>
+            <w:vAlign w:val="center"/>
+            <w:hideMark/>
+          </w:tcPr>
+          <w:p>
+            <w:pPr>
+              <w:widowControl/>
+              <w:spacing w:before="300" w:after="300"/>
+              <w:jc w:val="center"/>
+              <w:rPr>
+                <w:rFonts w:ascii="微软雅黑" w:eastAsia="微软雅黑" w:hAnsi="微软雅黑" w:cs="宋体" w:hint="eastAsia"/>
+                <w:color w:val="555555"/>
+                <w:kern w:val="0"/>
+                <w:szCs w:val="21"/>
+              </w:rPr>
+            </w:pPr>
+            <w:r>
+              <w:rPr>
+                <w:rFonts w:ascii="微软雅黑" w:eastAsia="微软雅黑" w:hAnsi="微软雅黑" w:cs="宋体" w:hint="eastAsia"/>
+                <w:color w:val="555555"/>
+                <w:kern w:val="0"/>
+                <w:szCs w:val="21"/>
+              </w:rPr>
+              <w:t>从列表中弹出最右端元素，然后将弹出的元素推入到目标列表的最左端，并返回这个元素；或者在指定时间内阻塞并等待可弹出元素出现</w:t>
+            </w:r>
+          </w:p>
+        </w:tc>
+      </w:tr>
+    </w:tbl>
+    <w:p>
+      <w:pPr>
+        <w:jc w:val="left"/>
+        <w:rPr>
+          <w:sz w:val="28"/>
+          <w:szCs w:val="28"/>
+        </w:rPr>
+      </w:pPr>
     </w:p>
     <w:p>
       <w:pPr>
@@ -621,13 +1259,23 @@
           <w:szCs w:val="28"/>
         </w:rPr>
       </w:pPr>
-      <w:r>
-        <w:rPr>
-          <w:rFonts w:hint="eastAsia"/>
+    </w:p>
+    <w:p>
+      <w:pPr>
+        <w:jc w:val="left"/>
+        <w:rPr>
           <w:b/>
           <w:sz w:val="28"/>
           <w:szCs w:val="28"/>
         </w:rPr>
+      </w:pPr>
+      <w:r>
+        <w:rPr>
+          <w:rFonts w:hint="eastAsia"/>
+          <w:b/>
+          <w:sz w:val="28"/>
+          <w:szCs w:val="28"/>
+        </w:rPr>
         <w:t>Set</w:t>
       </w:r>
       <w:r>
@@ -893,15 +1541,317 @@
       <w:pPr>
         <w:jc w:val="left"/>
         <w:rPr>
-          <w:sz w:val="28"/>
-          <w:szCs w:val="28"/>
-        </w:rPr>
-      </w:pPr>
-    </w:p>
-    <w:p>
-      <w:pPr>
-        <w:jc w:val="left"/>
-        <w:rPr>
+          <w:rFonts w:hint="eastAsia"/>
+          <w:sz w:val="28"/>
+          <w:szCs w:val="28"/>
+        </w:rPr>
+      </w:pPr>
+      <w:r>
+        <w:rPr>
+          <w:sz w:val="28"/>
+          <w:szCs w:val="28"/>
+        </w:rPr>
+        <w:t>S</w:t>
+      </w:r>
+      <w:r>
+        <w:rPr>
+          <w:rFonts w:hint="eastAsia"/>
+          <w:sz w:val="28"/>
+          <w:szCs w:val="28"/>
+        </w:rPr>
+        <w:t xml:space="preserve">card </w:t>
+      </w:r>
+      <w:r>
+        <w:rPr>
+          <w:sz w:val="28"/>
+          <w:szCs w:val="28"/>
+        </w:rPr>
+        <w:t xml:space="preserve">set            </w:t>
+      </w:r>
+      <w:r>
+        <w:rPr>
+          <w:rFonts w:hint="eastAsia"/>
+          <w:sz w:val="28"/>
+          <w:szCs w:val="28"/>
+        </w:rPr>
+        <w:t>得到</w:t>
+      </w:r>
+      <w:r>
+        <w:rPr>
+          <w:sz w:val="28"/>
+          <w:szCs w:val="28"/>
+        </w:rPr>
+        <w:t>set</w:t>
+      </w:r>
+      <w:r>
+        <w:rPr>
+          <w:sz w:val="28"/>
+          <w:szCs w:val="28"/>
+        </w:rPr>
+        <w:t>中的元素个数</w:t>
+      </w:r>
+    </w:p>
+    <w:p>
+      <w:pPr>
+        <w:jc w:val="left"/>
+        <w:rPr>
+          <w:sz w:val="28"/>
+          <w:szCs w:val="28"/>
+        </w:rPr>
+      </w:pPr>
+      <w:r>
+        <w:rPr>
+          <w:sz w:val="28"/>
+          <w:szCs w:val="28"/>
+        </w:rPr>
+        <w:t>S</w:t>
+      </w:r>
+      <w:r>
+        <w:rPr>
+          <w:rFonts w:hint="eastAsia"/>
+          <w:sz w:val="28"/>
+          <w:szCs w:val="28"/>
+        </w:rPr>
+        <w:t>move</w:t>
+      </w:r>
+      <w:r>
+        <w:rPr>
+          <w:sz w:val="28"/>
+          <w:szCs w:val="28"/>
+        </w:rPr>
+        <w:t xml:space="preserve"> set1 set2 key   </w:t>
+      </w:r>
+      <w:r>
+        <w:rPr>
+          <w:rFonts w:hint="eastAsia"/>
+          <w:sz w:val="28"/>
+          <w:szCs w:val="28"/>
+        </w:rPr>
+        <w:t>将</w:t>
+      </w:r>
+      <w:r>
+        <w:rPr>
+          <w:sz w:val="28"/>
+          <w:szCs w:val="28"/>
+        </w:rPr>
+        <w:t>key</w:t>
+      </w:r>
+      <w:r>
+        <w:rPr>
+          <w:sz w:val="28"/>
+          <w:szCs w:val="28"/>
+        </w:rPr>
+        <w:t>从</w:t>
+      </w:r>
+      <w:r>
+        <w:rPr>
+          <w:sz w:val="28"/>
+          <w:szCs w:val="28"/>
+        </w:rPr>
+        <w:t>set1</w:t>
+      </w:r>
+      <w:r>
+        <w:rPr>
+          <w:rFonts w:hint="eastAsia"/>
+          <w:sz w:val="28"/>
+          <w:szCs w:val="28"/>
+        </w:rPr>
+        <w:t>移到</w:t>
+      </w:r>
+      <w:r>
+        <w:rPr>
+          <w:rFonts w:hint="eastAsia"/>
+          <w:sz w:val="28"/>
+          <w:szCs w:val="28"/>
+        </w:rPr>
+        <w:t>set2</w:t>
+      </w:r>
+    </w:p>
+    <w:p>
+      <w:pPr>
+        <w:jc w:val="left"/>
+        <w:rPr>
+          <w:sz w:val="28"/>
+          <w:szCs w:val="28"/>
+        </w:rPr>
+      </w:pPr>
+      <w:r>
+        <w:rPr>
+          <w:sz w:val="28"/>
+          <w:szCs w:val="28"/>
+        </w:rPr>
+        <w:lastRenderedPageBreak/>
+        <w:t>S</w:t>
+      </w:r>
+      <w:r>
+        <w:rPr>
+          <w:rFonts w:hint="eastAsia"/>
+          <w:sz w:val="28"/>
+          <w:szCs w:val="28"/>
+        </w:rPr>
+        <w:t xml:space="preserve">union </w:t>
+      </w:r>
+      <w:r>
+        <w:rPr>
+          <w:sz w:val="28"/>
+          <w:szCs w:val="28"/>
+        </w:rPr>
+        <w:t xml:space="preserve"> set1  set2</w:t>
+      </w:r>
+    </w:p>
+    <w:p>
+      <w:pPr>
+        <w:jc w:val="left"/>
+        <w:rPr>
+          <w:sz w:val="28"/>
+          <w:szCs w:val="28"/>
+        </w:rPr>
+      </w:pPr>
+      <w:r>
+        <w:rPr>
+          <w:sz w:val="28"/>
+          <w:szCs w:val="28"/>
+        </w:rPr>
+        <w:t xml:space="preserve">Sinter set1 set2   </w:t>
+      </w:r>
+      <w:r>
+        <w:rPr>
+          <w:rFonts w:hint="eastAsia"/>
+          <w:sz w:val="28"/>
+          <w:szCs w:val="28"/>
+        </w:rPr>
+        <w:t>返回</w:t>
+      </w:r>
+      <w:r>
+        <w:rPr>
+          <w:sz w:val="28"/>
+          <w:szCs w:val="28"/>
+        </w:rPr>
+        <w:t>set1</w:t>
+      </w:r>
+      <w:r>
+        <w:rPr>
+          <w:rFonts w:hint="eastAsia"/>
+          <w:sz w:val="28"/>
+          <w:szCs w:val="28"/>
+        </w:rPr>
+        <w:t>与</w:t>
+      </w:r>
+      <w:r>
+        <w:rPr>
+          <w:sz w:val="28"/>
+          <w:szCs w:val="28"/>
+        </w:rPr>
+        <w:t>set2</w:t>
+      </w:r>
+      <w:r>
+        <w:rPr>
+          <w:rFonts w:hint="eastAsia"/>
+          <w:sz w:val="28"/>
+          <w:szCs w:val="28"/>
+        </w:rPr>
+        <w:t>的</w:t>
+      </w:r>
+      <w:r>
+        <w:rPr>
+          <w:sz w:val="28"/>
+          <w:szCs w:val="28"/>
+        </w:rPr>
+        <w:t>交集</w:t>
+      </w:r>
+    </w:p>
+    <w:p>
+      <w:pPr>
+        <w:jc w:val="left"/>
+        <w:rPr>
+          <w:rFonts w:hint="eastAsia"/>
+          <w:sz w:val="28"/>
+          <w:szCs w:val="28"/>
+        </w:rPr>
+      </w:pPr>
+      <w:r>
+        <w:rPr>
+          <w:sz w:val="28"/>
+          <w:szCs w:val="28"/>
+        </w:rPr>
+        <w:t xml:space="preserve">Sdiff set1 set2    </w:t>
+      </w:r>
+      <w:r>
+        <w:rPr>
+          <w:rFonts w:hint="eastAsia"/>
+          <w:sz w:val="28"/>
+          <w:szCs w:val="28"/>
+        </w:rPr>
+        <w:t>返回</w:t>
+      </w:r>
+      <w:r>
+        <w:rPr>
+          <w:sz w:val="28"/>
+          <w:szCs w:val="28"/>
+        </w:rPr>
+        <w:t>存在于</w:t>
+      </w:r>
+      <w:r>
+        <w:rPr>
+          <w:sz w:val="28"/>
+          <w:szCs w:val="28"/>
+        </w:rPr>
+        <w:t>set1</w:t>
+      </w:r>
+      <w:r>
+        <w:rPr>
+          <w:rFonts w:hint="eastAsia"/>
+          <w:sz w:val="28"/>
+          <w:szCs w:val="28"/>
+        </w:rPr>
+        <w:t>但是</w:t>
+      </w:r>
+      <w:r>
+        <w:rPr>
+          <w:sz w:val="28"/>
+          <w:szCs w:val="28"/>
+        </w:rPr>
+        <w:t>不存在</w:t>
+      </w:r>
+      <w:r>
+        <w:rPr>
+          <w:sz w:val="28"/>
+          <w:szCs w:val="28"/>
+        </w:rPr>
+        <w:t>set2</w:t>
+      </w:r>
+      <w:r>
+        <w:rPr>
+          <w:rFonts w:hint="eastAsia"/>
+          <w:sz w:val="28"/>
+          <w:szCs w:val="28"/>
+        </w:rPr>
+        <w:t>的元素</w:t>
+      </w:r>
+    </w:p>
+    <w:p>
+      <w:pPr>
+        <w:jc w:val="left"/>
+        <w:rPr>
+          <w:sz w:val="28"/>
+          <w:szCs w:val="28"/>
+        </w:rPr>
+      </w:pPr>
+    </w:p>
+    <w:p>
+      <w:pPr>
+        <w:jc w:val="left"/>
+        <w:rPr>
+          <w:sz w:val="28"/>
+          <w:szCs w:val="28"/>
+        </w:rPr>
+      </w:pPr>
+    </w:p>
+    <w:p>
+      <w:pPr>
+        <w:jc w:val="left"/>
+        <w:rPr>
+          <w:rFonts w:hint="eastAsia"/>
           <w:sz w:val="28"/>
           <w:szCs w:val="28"/>
         </w:rPr>
@@ -922,117 +1872,837 @@
           <w:sz w:val="28"/>
           <w:szCs w:val="28"/>
         </w:rPr>
+        <w:t>Hash</w:t>
+      </w:r>
+      <w:r>
+        <w:rPr>
+          <w:rFonts w:hint="eastAsia"/>
+          <w:b/>
+          <w:sz w:val="28"/>
+          <w:szCs w:val="28"/>
+        </w:rPr>
+        <w:t>类型</w:t>
+      </w:r>
+    </w:p>
+    <w:p>
+      <w:pPr>
+        <w:jc w:val="left"/>
+        <w:rPr>
+          <w:sz w:val="28"/>
+          <w:szCs w:val="28"/>
+        </w:rPr>
+      </w:pPr>
+      <w:r>
+        <w:rPr>
+          <w:sz w:val="28"/>
+          <w:szCs w:val="28"/>
+        </w:rPr>
+        <w:t>H</w:t>
+      </w:r>
+      <w:r>
+        <w:rPr>
+          <w:rFonts w:hint="eastAsia"/>
+          <w:sz w:val="28"/>
+          <w:szCs w:val="28"/>
+        </w:rPr>
+        <w:t xml:space="preserve">set </w:t>
+      </w:r>
+      <w:r>
+        <w:rPr>
+          <w:sz w:val="28"/>
+          <w:szCs w:val="28"/>
+        </w:rPr>
+        <w:t>hash key value1   key=value1</w:t>
+      </w:r>
+      <w:r>
+        <w:rPr>
+          <w:rFonts w:hint="eastAsia"/>
+          <w:sz w:val="28"/>
+          <w:szCs w:val="28"/>
+        </w:rPr>
+        <w:t>放入</w:t>
+      </w:r>
+      <w:r>
+        <w:rPr>
+          <w:sz w:val="28"/>
+          <w:szCs w:val="28"/>
+        </w:rPr>
+        <w:t>hash</w:t>
+      </w:r>
+      <w:r>
+        <w:rPr>
+          <w:rFonts w:hint="eastAsia"/>
+          <w:sz w:val="28"/>
+          <w:szCs w:val="28"/>
+        </w:rPr>
+        <w:t>中</w:t>
+      </w:r>
+    </w:p>
+    <w:p>
+      <w:pPr>
+        <w:jc w:val="left"/>
+        <w:rPr>
+          <w:sz w:val="28"/>
+          <w:szCs w:val="28"/>
+        </w:rPr>
+      </w:pPr>
+      <w:r>
+        <w:rPr>
+          <w:sz w:val="28"/>
+          <w:szCs w:val="28"/>
+        </w:rPr>
+        <w:t xml:space="preserve">Hget hash key         </w:t>
+      </w:r>
+      <w:r>
+        <w:rPr>
+          <w:rFonts w:hint="eastAsia"/>
+          <w:sz w:val="28"/>
+          <w:szCs w:val="28"/>
+        </w:rPr>
+        <w:t>取出</w:t>
+      </w:r>
+      <w:r>
+        <w:rPr>
+          <w:sz w:val="28"/>
+          <w:szCs w:val="28"/>
+        </w:rPr>
+        <w:t>hash</w:t>
+      </w:r>
+      <w:r>
+        <w:rPr>
+          <w:rFonts w:hint="eastAsia"/>
+          <w:sz w:val="28"/>
+          <w:szCs w:val="28"/>
+        </w:rPr>
+        <w:t>中</w:t>
+      </w:r>
+      <w:r>
+        <w:rPr>
+          <w:sz w:val="28"/>
+          <w:szCs w:val="28"/>
+        </w:rPr>
+        <w:t>key</w:t>
+      </w:r>
+      <w:r>
+        <w:rPr>
+          <w:rFonts w:hint="eastAsia"/>
+          <w:sz w:val="28"/>
+          <w:szCs w:val="28"/>
+        </w:rPr>
+        <w:t>的</w:t>
+      </w:r>
+      <w:r>
+        <w:rPr>
+          <w:sz w:val="28"/>
+          <w:szCs w:val="28"/>
+        </w:rPr>
+        <w:t>value</w:t>
+      </w:r>
+    </w:p>
+    <w:p>
+      <w:pPr>
+        <w:jc w:val="left"/>
+        <w:rPr>
+          <w:sz w:val="28"/>
+          <w:szCs w:val="28"/>
+        </w:rPr>
+      </w:pPr>
+      <w:r>
+        <w:rPr>
+          <w:sz w:val="28"/>
+          <w:szCs w:val="28"/>
+        </w:rPr>
+        <w:t xml:space="preserve">Hgetall  hash         </w:t>
+      </w:r>
+      <w:r>
+        <w:rPr>
+          <w:rFonts w:hint="eastAsia"/>
+          <w:sz w:val="28"/>
+          <w:szCs w:val="28"/>
+        </w:rPr>
+        <w:t>获取</w:t>
+      </w:r>
+      <w:r>
+        <w:rPr>
+          <w:sz w:val="28"/>
+          <w:szCs w:val="28"/>
+        </w:rPr>
+        <w:t>hash</w:t>
+      </w:r>
+      <w:r>
+        <w:rPr>
+          <w:sz w:val="28"/>
+          <w:szCs w:val="28"/>
+        </w:rPr>
+        <w:t>中全部</w:t>
+      </w:r>
+      <w:r>
+        <w:rPr>
+          <w:rFonts w:hint="eastAsia"/>
+          <w:sz w:val="28"/>
+          <w:szCs w:val="28"/>
+        </w:rPr>
+        <w:t>元素</w:t>
+      </w:r>
+    </w:p>
+    <w:p>
+      <w:pPr>
+        <w:jc w:val="left"/>
+        <w:rPr>
+          <w:sz w:val="28"/>
+          <w:szCs w:val="28"/>
+        </w:rPr>
+      </w:pPr>
+      <w:r>
+        <w:rPr>
+          <w:sz w:val="28"/>
+          <w:szCs w:val="28"/>
+        </w:rPr>
+        <w:t>H</w:t>
+      </w:r>
+      <w:r>
+        <w:rPr>
+          <w:rFonts w:hint="eastAsia"/>
+          <w:sz w:val="28"/>
+          <w:szCs w:val="28"/>
+        </w:rPr>
+        <w:t>del</w:t>
+      </w:r>
+      <w:r>
+        <w:rPr>
+          <w:sz w:val="28"/>
+          <w:szCs w:val="28"/>
+        </w:rPr>
+        <w:t xml:space="preserve">  hash  key       </w:t>
+      </w:r>
+      <w:r>
+        <w:rPr>
+          <w:rFonts w:hint="eastAsia"/>
+          <w:sz w:val="28"/>
+          <w:szCs w:val="28"/>
+        </w:rPr>
+        <w:t>删除</w:t>
+      </w:r>
+      <w:r>
+        <w:rPr>
+          <w:sz w:val="28"/>
+          <w:szCs w:val="28"/>
+        </w:rPr>
+        <w:t>hash</w:t>
+      </w:r>
+      <w:r>
+        <w:rPr>
+          <w:sz w:val="28"/>
+          <w:szCs w:val="28"/>
+        </w:rPr>
+        <w:t>中</w:t>
+      </w:r>
+      <w:r>
+        <w:rPr>
+          <w:sz w:val="28"/>
+          <w:szCs w:val="28"/>
+        </w:rPr>
+        <w:t>key</w:t>
+      </w:r>
+    </w:p>
+    <w:p>
+      <w:pPr>
+        <w:jc w:val="left"/>
+        <w:rPr>
+          <w:sz w:val="28"/>
+          <w:szCs w:val="28"/>
+        </w:rPr>
+      </w:pPr>
+      <w:r>
+        <w:rPr>
+          <w:sz w:val="28"/>
+          <w:szCs w:val="28"/>
+        </w:rPr>
+        <w:t xml:space="preserve">Hexists hash key        </w:t>
+      </w:r>
+      <w:r>
+        <w:rPr>
+          <w:rFonts w:hint="eastAsia"/>
+          <w:sz w:val="28"/>
+          <w:szCs w:val="28"/>
+        </w:rPr>
+        <w:t>检查</w:t>
+      </w:r>
+      <w:r>
+        <w:rPr>
+          <w:sz w:val="28"/>
+          <w:szCs w:val="28"/>
+        </w:rPr>
+        <w:t>key</w:t>
+      </w:r>
+      <w:r>
+        <w:rPr>
+          <w:sz w:val="28"/>
+          <w:szCs w:val="28"/>
+        </w:rPr>
+        <w:t>是否在</w:t>
+      </w:r>
+      <w:r>
+        <w:rPr>
+          <w:sz w:val="28"/>
+          <w:szCs w:val="28"/>
+        </w:rPr>
+        <w:t>hash</w:t>
+      </w:r>
+      <w:r>
+        <w:rPr>
+          <w:sz w:val="28"/>
+          <w:szCs w:val="28"/>
+        </w:rPr>
+        <w:t>中</w:t>
+      </w:r>
+    </w:p>
+    <w:p>
+      <w:pPr>
+        <w:jc w:val="left"/>
+        <w:rPr>
+          <w:rFonts w:hint="eastAsia"/>
+          <w:sz w:val="28"/>
+          <w:szCs w:val="28"/>
+        </w:rPr>
+      </w:pPr>
+      <w:r>
+        <w:rPr>
+          <w:sz w:val="28"/>
+          <w:szCs w:val="28"/>
+        </w:rPr>
+        <w:t>H</w:t>
+      </w:r>
+      <w:r>
+        <w:rPr>
+          <w:rFonts w:hint="eastAsia"/>
+          <w:sz w:val="28"/>
+          <w:szCs w:val="28"/>
+        </w:rPr>
+        <w:t>keys</w:t>
+      </w:r>
+      <w:r>
+        <w:rPr>
+          <w:sz w:val="28"/>
+          <w:szCs w:val="28"/>
+        </w:rPr>
+        <w:t xml:space="preserve"> hash             </w:t>
+      </w:r>
+      <w:r>
+        <w:rPr>
+          <w:rFonts w:hint="eastAsia"/>
+          <w:sz w:val="28"/>
+          <w:szCs w:val="28"/>
+        </w:rPr>
+        <w:t>展示</w:t>
+      </w:r>
+      <w:r>
+        <w:rPr>
+          <w:sz w:val="28"/>
+          <w:szCs w:val="28"/>
+        </w:rPr>
+        <w:t>hash</w:t>
+      </w:r>
+      <w:r>
+        <w:rPr>
+          <w:sz w:val="28"/>
+          <w:szCs w:val="28"/>
+        </w:rPr>
+        <w:t>中全部的</w:t>
+      </w:r>
+      <w:r>
+        <w:rPr>
+          <w:sz w:val="28"/>
+          <w:szCs w:val="28"/>
+        </w:rPr>
+        <w:t>keys</w:t>
+      </w:r>
+    </w:p>
+    <w:p>
+      <w:pPr>
+        <w:jc w:val="left"/>
+        <w:rPr>
+          <w:rFonts w:hint="eastAsia"/>
+          <w:sz w:val="28"/>
+          <w:szCs w:val="28"/>
+        </w:rPr>
+      </w:pPr>
+      <w:r>
+        <w:rPr>
+          <w:sz w:val="28"/>
+          <w:szCs w:val="28"/>
+        </w:rPr>
+        <w:t xml:space="preserve">Hvals hash             </w:t>
+      </w:r>
+      <w:r>
+        <w:rPr>
+          <w:rFonts w:hint="eastAsia"/>
+          <w:sz w:val="28"/>
+          <w:szCs w:val="28"/>
+        </w:rPr>
+        <w:t>展示</w:t>
+      </w:r>
+      <w:r>
+        <w:rPr>
+          <w:rFonts w:hint="eastAsia"/>
+          <w:sz w:val="28"/>
+          <w:szCs w:val="28"/>
+        </w:rPr>
+        <w:t>hash</w:t>
+      </w:r>
+      <w:r>
+        <w:rPr>
+          <w:sz w:val="28"/>
+          <w:szCs w:val="28"/>
+        </w:rPr>
+        <w:t>中全部的</w:t>
+      </w:r>
+      <w:r>
+        <w:rPr>
+          <w:sz w:val="28"/>
+          <w:szCs w:val="28"/>
+        </w:rPr>
+        <w:t>value</w:t>
+      </w:r>
+    </w:p>
+    <w:p>
+      <w:pPr>
+        <w:jc w:val="left"/>
+        <w:rPr>
+          <w:sz w:val="28"/>
+          <w:szCs w:val="28"/>
+        </w:rPr>
+      </w:pPr>
+    </w:p>
+    <w:p>
+      <w:pPr>
+        <w:jc w:val="left"/>
+        <w:rPr>
+          <w:b/>
+          <w:sz w:val="28"/>
+          <w:szCs w:val="28"/>
+        </w:rPr>
+      </w:pPr>
+      <w:r>
+        <w:rPr>
+          <w:b/>
+          <w:sz w:val="28"/>
+          <w:szCs w:val="28"/>
+        </w:rPr>
+        <w:t>Zset</w:t>
+      </w:r>
+      <w:r>
+        <w:rPr>
+          <w:rFonts w:hint="eastAsia"/>
+          <w:b/>
+          <w:sz w:val="28"/>
+          <w:szCs w:val="28"/>
+        </w:rPr>
+        <w:t>数据</w:t>
+      </w:r>
+      <w:r>
+        <w:rPr>
+          <w:b/>
+          <w:sz w:val="28"/>
+          <w:szCs w:val="28"/>
+        </w:rPr>
+        <w:t>类型</w:t>
+      </w:r>
+    </w:p>
+    <w:p>
+      <w:pPr>
+        <w:jc w:val="left"/>
+        <w:rPr>
+          <w:rFonts w:hint="eastAsia"/>
+          <w:sz w:val="28"/>
+          <w:szCs w:val="28"/>
+        </w:rPr>
+      </w:pPr>
+      <w:r>
+        <w:rPr>
+          <w:sz w:val="28"/>
+          <w:szCs w:val="28"/>
+        </w:rPr>
+        <w:t>Z</w:t>
+      </w:r>
+      <w:r>
+        <w:rPr>
+          <w:rFonts w:hint="eastAsia"/>
+          <w:sz w:val="28"/>
+          <w:szCs w:val="28"/>
+        </w:rPr>
+        <w:t>add</w:t>
+      </w:r>
+      <w:r>
+        <w:rPr>
+          <w:sz w:val="28"/>
+          <w:szCs w:val="28"/>
+        </w:rPr>
+        <w:t xml:space="preserve"> zset 985 member1  </w:t>
+      </w:r>
+      <w:r>
+        <w:rPr>
+          <w:rFonts w:hint="eastAsia"/>
+          <w:sz w:val="28"/>
+          <w:szCs w:val="28"/>
+        </w:rPr>
+        <w:t>添加</w:t>
+      </w:r>
+      <w:r>
+        <w:rPr>
+          <w:sz w:val="28"/>
+          <w:szCs w:val="28"/>
+        </w:rPr>
+        <w:t>一个</w:t>
+      </w:r>
+      <w:r>
+        <w:rPr>
+          <w:sz w:val="28"/>
+          <w:szCs w:val="28"/>
+        </w:rPr>
+        <w:t>member1</w:t>
+      </w:r>
+      <w:r>
+        <w:rPr>
+          <w:rFonts w:hint="eastAsia"/>
+          <w:sz w:val="28"/>
+          <w:szCs w:val="28"/>
+        </w:rPr>
+        <w:t>，</w:t>
+      </w:r>
+      <w:r>
+        <w:rPr>
+          <w:sz w:val="28"/>
+          <w:szCs w:val="28"/>
+        </w:rPr>
+        <w:t>并且将</w:t>
+      </w:r>
+      <w:r>
+        <w:rPr>
+          <w:sz w:val="28"/>
+          <w:szCs w:val="28"/>
+        </w:rPr>
+        <w:t>score</w:t>
+      </w:r>
+      <w:r>
+        <w:rPr>
+          <w:sz w:val="28"/>
+          <w:szCs w:val="28"/>
+        </w:rPr>
+        <w:t>设置为</w:t>
+      </w:r>
+      <w:r>
+        <w:rPr>
+          <w:rFonts w:hint="eastAsia"/>
+          <w:sz w:val="28"/>
+          <w:szCs w:val="28"/>
+        </w:rPr>
+        <w:t>985</w:t>
+      </w:r>
+    </w:p>
+    <w:p>
+      <w:pPr>
+        <w:jc w:val="left"/>
+        <w:rPr>
+          <w:sz w:val="28"/>
+          <w:szCs w:val="28"/>
+        </w:rPr>
+      </w:pPr>
+      <w:r>
+        <w:rPr>
+          <w:sz w:val="28"/>
+          <w:szCs w:val="28"/>
+        </w:rPr>
+        <w:t xml:space="preserve">Zrange zset 0 -1 withscores  </w:t>
+      </w:r>
+      <w:r>
+        <w:rPr>
+          <w:rFonts w:hint="eastAsia"/>
+          <w:sz w:val="28"/>
+          <w:szCs w:val="28"/>
+        </w:rPr>
+        <w:t>显示</w:t>
+      </w:r>
+      <w:r>
+        <w:rPr>
+          <w:sz w:val="28"/>
+          <w:szCs w:val="28"/>
+        </w:rPr>
+        <w:t>zset</w:t>
+      </w:r>
+      <w:r>
+        <w:rPr>
+          <w:sz w:val="28"/>
+          <w:szCs w:val="28"/>
+        </w:rPr>
+        <w:t>中从</w:t>
+      </w:r>
+      <w:r>
+        <w:rPr>
+          <w:rFonts w:hint="eastAsia"/>
+          <w:sz w:val="28"/>
+          <w:szCs w:val="28"/>
+        </w:rPr>
+        <w:t>0</w:t>
+      </w:r>
+      <w:r>
+        <w:rPr>
+          <w:rFonts w:hint="eastAsia"/>
+          <w:sz w:val="28"/>
+          <w:szCs w:val="28"/>
+        </w:rPr>
+        <w:t>开始</w:t>
+      </w:r>
+      <w:r>
+        <w:rPr>
+          <w:sz w:val="28"/>
+          <w:szCs w:val="28"/>
+        </w:rPr>
+        <w:t>所有</w:t>
+      </w:r>
+      <w:r>
+        <w:rPr>
+          <w:rFonts w:hint="eastAsia"/>
+          <w:sz w:val="28"/>
+          <w:szCs w:val="28"/>
+        </w:rPr>
+        <w:t>元素</w:t>
+      </w:r>
+    </w:p>
+    <w:p>
+      <w:pPr>
+        <w:jc w:val="left"/>
+        <w:rPr>
+          <w:sz w:val="28"/>
+          <w:szCs w:val="28"/>
+        </w:rPr>
+      </w:pPr>
+      <w:r>
+        <w:rPr>
+          <w:sz w:val="28"/>
+          <w:szCs w:val="28"/>
+        </w:rPr>
+        <w:t>Z</w:t>
+      </w:r>
+      <w:r>
+        <w:rPr>
+          <w:rFonts w:hint="eastAsia"/>
+          <w:sz w:val="28"/>
+          <w:szCs w:val="28"/>
+        </w:rPr>
+        <w:t xml:space="preserve">rangebyscore </w:t>
+      </w:r>
+      <w:r>
+        <w:rPr>
+          <w:sz w:val="28"/>
+          <w:szCs w:val="28"/>
+        </w:rPr>
+        <w:t xml:space="preserve">zset 0 800  </w:t>
+      </w:r>
+      <w:r>
+        <w:rPr>
+          <w:rFonts w:hint="eastAsia"/>
+          <w:sz w:val="28"/>
+          <w:szCs w:val="28"/>
+        </w:rPr>
+        <w:t>显示</w:t>
+      </w:r>
+      <w:r>
+        <w:rPr>
+          <w:sz w:val="28"/>
+          <w:szCs w:val="28"/>
+        </w:rPr>
+        <w:t>zset</w:t>
+      </w:r>
+      <w:r>
+        <w:rPr>
+          <w:sz w:val="28"/>
+          <w:szCs w:val="28"/>
+        </w:rPr>
+        <w:t>中</w:t>
+      </w:r>
+      <w:r>
+        <w:rPr>
+          <w:sz w:val="28"/>
+          <w:szCs w:val="28"/>
+        </w:rPr>
+        <w:t>score&gt;0 &amp;&amp; score&lt;800</w:t>
+      </w:r>
+      <w:r>
+        <w:rPr>
+          <w:rFonts w:hint="eastAsia"/>
+          <w:sz w:val="28"/>
+          <w:szCs w:val="28"/>
+        </w:rPr>
+        <w:t>的</w:t>
+      </w:r>
+      <w:r>
+        <w:rPr>
+          <w:sz w:val="28"/>
+          <w:szCs w:val="28"/>
+        </w:rPr>
+        <w:t>元素</w:t>
+      </w:r>
+    </w:p>
+    <w:p>
+      <w:pPr>
+        <w:jc w:val="left"/>
+        <w:rPr>
+          <w:sz w:val="28"/>
+          <w:szCs w:val="28"/>
+        </w:rPr>
+      </w:pPr>
+      <w:r>
+        <w:rPr>
+          <w:sz w:val="28"/>
+          <w:szCs w:val="28"/>
+        </w:rPr>
+        <w:t>Z</w:t>
+      </w:r>
+      <w:r>
+        <w:rPr>
+          <w:rFonts w:hint="eastAsia"/>
+          <w:sz w:val="28"/>
+          <w:szCs w:val="28"/>
+        </w:rPr>
+        <w:t>rem</w:t>
+      </w:r>
+      <w:r>
+        <w:rPr>
+          <w:sz w:val="28"/>
+          <w:szCs w:val="28"/>
+        </w:rPr>
+        <w:t xml:space="preserve"> zset member1      </w:t>
+      </w:r>
+      <w:r>
+        <w:rPr>
+          <w:rFonts w:hint="eastAsia"/>
+          <w:sz w:val="28"/>
+          <w:szCs w:val="28"/>
+        </w:rPr>
+        <w:t>移除</w:t>
+      </w:r>
+      <w:r>
+        <w:rPr>
+          <w:sz w:val="28"/>
+          <w:szCs w:val="28"/>
+        </w:rPr>
+        <w:t>元素</w:t>
+      </w:r>
+      <w:r>
+        <w:rPr>
+          <w:rFonts w:hint="eastAsia"/>
+          <w:sz w:val="28"/>
+          <w:szCs w:val="28"/>
+        </w:rPr>
+        <w:t>mem</w:t>
+      </w:r>
+      <w:r>
+        <w:rPr>
+          <w:sz w:val="28"/>
+          <w:szCs w:val="28"/>
+        </w:rPr>
+        <w:t>ber1</w:t>
+      </w:r>
+    </w:p>
+    <w:p>
+      <w:pPr>
+        <w:jc w:val="left"/>
+        <w:rPr>
+          <w:sz w:val="28"/>
+          <w:szCs w:val="28"/>
+        </w:rPr>
+      </w:pPr>
+      <w:r>
+        <w:rPr>
+          <w:sz w:val="28"/>
+          <w:szCs w:val="28"/>
+        </w:rPr>
+        <w:t xml:space="preserve">Zrank zset key1          </w:t>
+      </w:r>
+      <w:r>
+        <w:rPr>
+          <w:rFonts w:hint="eastAsia"/>
+          <w:sz w:val="28"/>
+          <w:szCs w:val="28"/>
+        </w:rPr>
+        <w:t>返回</w:t>
+      </w:r>
+      <w:r>
+        <w:rPr>
+          <w:sz w:val="28"/>
+          <w:szCs w:val="28"/>
+        </w:rPr>
+        <w:t>key1</w:t>
+      </w:r>
+      <w:r>
+        <w:rPr>
+          <w:rFonts w:hint="eastAsia"/>
+          <w:sz w:val="28"/>
+          <w:szCs w:val="28"/>
+        </w:rPr>
+        <w:t>在</w:t>
+      </w:r>
+      <w:r>
+        <w:rPr>
+          <w:sz w:val="28"/>
+          <w:szCs w:val="28"/>
+        </w:rPr>
+        <w:t>zset</w:t>
+      </w:r>
+      <w:r>
+        <w:rPr>
+          <w:sz w:val="28"/>
+          <w:szCs w:val="28"/>
+        </w:rPr>
+        <w:t>中的排名</w:t>
+      </w:r>
+    </w:p>
+    <w:p>
+      <w:pPr>
+        <w:jc w:val="left"/>
+        <w:rPr>
+          <w:sz w:val="28"/>
+          <w:szCs w:val="28"/>
+        </w:rPr>
+      </w:pPr>
+      <w:r>
+        <w:rPr>
+          <w:sz w:val="28"/>
+          <w:szCs w:val="28"/>
+        </w:rPr>
         <w:lastRenderedPageBreak/>
-        <w:t>Hash</w:t>
-      </w:r>
-      <w:r>
-        <w:rPr>
-          <w:rFonts w:hint="eastAsia"/>
-          <w:b/>
-          <w:sz w:val="28"/>
-          <w:szCs w:val="28"/>
-        </w:rPr>
-        <w:t>类型</w:t>
-      </w:r>
-    </w:p>
-    <w:p>
-      <w:pPr>
-        <w:jc w:val="left"/>
-        <w:rPr>
-          <w:sz w:val="28"/>
-          <w:szCs w:val="28"/>
-        </w:rPr>
-      </w:pPr>
-      <w:r>
-        <w:rPr>
-          <w:sz w:val="28"/>
-          <w:szCs w:val="28"/>
-        </w:rPr>
-        <w:t>H</w:t>
-      </w:r>
-      <w:r>
-        <w:rPr>
-          <w:rFonts w:hint="eastAsia"/>
-          <w:sz w:val="28"/>
-          <w:szCs w:val="28"/>
-        </w:rPr>
-        <w:t xml:space="preserve">set </w:t>
-      </w:r>
-      <w:r>
-        <w:rPr>
-          <w:sz w:val="28"/>
-          <w:szCs w:val="28"/>
-        </w:rPr>
-        <w:t>hash key value1   key=value1</w:t>
-      </w:r>
-      <w:r>
-        <w:rPr>
-          <w:rFonts w:hint="eastAsia"/>
-          <w:sz w:val="28"/>
-          <w:szCs w:val="28"/>
-        </w:rPr>
-        <w:t>放入</w:t>
-      </w:r>
-      <w:r>
-        <w:rPr>
-          <w:sz w:val="28"/>
-          <w:szCs w:val="28"/>
-        </w:rPr>
-        <w:t>hash</w:t>
-      </w:r>
-      <w:r>
-        <w:rPr>
-          <w:rFonts w:hint="eastAsia"/>
-          <w:sz w:val="28"/>
-          <w:szCs w:val="28"/>
-        </w:rPr>
-        <w:t>中</w:t>
-      </w:r>
-    </w:p>
-    <w:p>
-      <w:pPr>
-        <w:jc w:val="left"/>
-        <w:rPr>
-          <w:sz w:val="28"/>
-          <w:szCs w:val="28"/>
-        </w:rPr>
-      </w:pPr>
-      <w:r>
-        <w:rPr>
-          <w:sz w:val="28"/>
-          <w:szCs w:val="28"/>
-        </w:rPr>
-        <w:t xml:space="preserve">Hget hash key         </w:t>
-      </w:r>
-      <w:r>
-        <w:rPr>
-          <w:rFonts w:hint="eastAsia"/>
-          <w:sz w:val="28"/>
-          <w:szCs w:val="28"/>
-        </w:rPr>
-        <w:t>取出</w:t>
-      </w:r>
-      <w:r>
-        <w:rPr>
-          <w:sz w:val="28"/>
-          <w:szCs w:val="28"/>
-        </w:rPr>
-        <w:t>hash</w:t>
-      </w:r>
-      <w:r>
-        <w:rPr>
-          <w:rFonts w:hint="eastAsia"/>
-          <w:sz w:val="28"/>
-          <w:szCs w:val="28"/>
-        </w:rPr>
-        <w:t>中</w:t>
-      </w:r>
-      <w:r>
-        <w:rPr>
-          <w:sz w:val="28"/>
-          <w:szCs w:val="28"/>
-        </w:rPr>
-        <w:t>key</w:t>
+        <w:t>Z</w:t>
+      </w:r>
+      <w:r>
+        <w:rPr>
+          <w:rFonts w:hint="eastAsia"/>
+          <w:sz w:val="28"/>
+          <w:szCs w:val="28"/>
+        </w:rPr>
+        <w:t xml:space="preserve">score </w:t>
+      </w:r>
+      <w:r>
+        <w:rPr>
+          <w:sz w:val="28"/>
+          <w:szCs w:val="28"/>
+        </w:rPr>
+        <w:t xml:space="preserve">zset key1     </w:t>
+      </w:r>
+      <w:r>
+        <w:rPr>
+          <w:rFonts w:hint="eastAsia"/>
+          <w:sz w:val="28"/>
+          <w:szCs w:val="28"/>
+        </w:rPr>
+        <w:t>返回</w:t>
+      </w:r>
+      <w:r>
+        <w:rPr>
+          <w:sz w:val="28"/>
+          <w:szCs w:val="28"/>
+        </w:rPr>
+        <w:t>key1</w:t>
       </w:r>
       <w:r>
         <w:rPr>
@@ -1047,377 +2717,67 @@
           <w:sz w:val="28"/>
           <w:szCs w:val="28"/>
         </w:rPr>
-        <w:t>value</w:t>
-      </w:r>
-    </w:p>
-    <w:p>
-      <w:pPr>
-        <w:jc w:val="left"/>
-        <w:rPr>
-          <w:sz w:val="28"/>
-          <w:szCs w:val="28"/>
-        </w:rPr>
-      </w:pPr>
-      <w:r>
-        <w:rPr>
-          <w:sz w:val="28"/>
-          <w:szCs w:val="28"/>
-        </w:rPr>
-        <w:t xml:space="preserve">Hgetall  hash         </w:t>
-      </w:r>
-      <w:r>
-        <w:rPr>
-          <w:rFonts w:hint="eastAsia"/>
-          <w:sz w:val="28"/>
-          <w:szCs w:val="28"/>
-        </w:rPr>
-        <w:t>获取</w:t>
-      </w:r>
-      <w:r>
-        <w:rPr>
-          <w:sz w:val="28"/>
-          <w:szCs w:val="28"/>
-        </w:rPr>
-        <w:t>hash</w:t>
-      </w:r>
-      <w:r>
-        <w:rPr>
-          <w:sz w:val="28"/>
-          <w:szCs w:val="28"/>
-        </w:rPr>
-        <w:t>中全部</w:t>
-      </w:r>
-      <w:r>
-        <w:rPr>
-          <w:rFonts w:hint="eastAsia"/>
-          <w:sz w:val="28"/>
-          <w:szCs w:val="28"/>
-        </w:rPr>
-        <w:t>元素</w:t>
-      </w:r>
-    </w:p>
-    <w:p>
-      <w:pPr>
-        <w:jc w:val="left"/>
-        <w:rPr>
-          <w:sz w:val="28"/>
-          <w:szCs w:val="28"/>
-        </w:rPr>
-      </w:pPr>
-      <w:r>
-        <w:rPr>
-          <w:sz w:val="28"/>
-          <w:szCs w:val="28"/>
-        </w:rPr>
-        <w:t>H</w:t>
-      </w:r>
-      <w:r>
-        <w:rPr>
-          <w:rFonts w:hint="eastAsia"/>
-          <w:sz w:val="28"/>
-          <w:szCs w:val="28"/>
-        </w:rPr>
-        <w:t>del</w:t>
-      </w:r>
-      <w:r>
-        <w:rPr>
-          <w:sz w:val="28"/>
-          <w:szCs w:val="28"/>
-        </w:rPr>
-        <w:t xml:space="preserve">  hash  key       </w:t>
-      </w:r>
-      <w:r>
-        <w:rPr>
-          <w:rFonts w:hint="eastAsia"/>
-          <w:sz w:val="28"/>
-          <w:szCs w:val="28"/>
-        </w:rPr>
-        <w:t>删除</w:t>
-      </w:r>
-      <w:r>
-        <w:rPr>
-          <w:sz w:val="28"/>
-          <w:szCs w:val="28"/>
-        </w:rPr>
-        <w:t>hash</w:t>
-      </w:r>
-      <w:r>
-        <w:rPr>
-          <w:sz w:val="28"/>
-          <w:szCs w:val="28"/>
-        </w:rPr>
-        <w:t>中</w:t>
-      </w:r>
-      <w:r>
-        <w:rPr>
-          <w:sz w:val="28"/>
-          <w:szCs w:val="28"/>
-        </w:rPr>
-        <w:t>key</w:t>
-      </w:r>
-    </w:p>
-    <w:p>
-      <w:pPr>
-        <w:jc w:val="left"/>
-        <w:rPr>
-          <w:sz w:val="28"/>
-          <w:szCs w:val="28"/>
-        </w:rPr>
-      </w:pPr>
-    </w:p>
-    <w:p>
-      <w:pPr>
-        <w:jc w:val="left"/>
-        <w:rPr>
-          <w:b/>
-          <w:sz w:val="28"/>
-          <w:szCs w:val="28"/>
-        </w:rPr>
-      </w:pPr>
-      <w:r>
-        <w:rPr>
-          <w:b/>
-          <w:sz w:val="28"/>
-          <w:szCs w:val="28"/>
-        </w:rPr>
-        <w:t>Zset</w:t>
-      </w:r>
-      <w:r>
-        <w:rPr>
-          <w:rFonts w:hint="eastAsia"/>
-          <w:b/>
-          <w:sz w:val="28"/>
-          <w:szCs w:val="28"/>
-        </w:rPr>
-        <w:t>数据</w:t>
-      </w:r>
-      <w:r>
-        <w:rPr>
-          <w:b/>
-          <w:sz w:val="28"/>
-          <w:szCs w:val="28"/>
-        </w:rPr>
-        <w:t>类型</w:t>
-      </w:r>
-    </w:p>
-    <w:p>
-      <w:pPr>
-        <w:jc w:val="left"/>
-        <w:rPr>
-          <w:rFonts w:hint="eastAsia"/>
-          <w:sz w:val="28"/>
-          <w:szCs w:val="28"/>
-        </w:rPr>
-      </w:pPr>
-      <w:r>
-        <w:rPr>
-          <w:sz w:val="28"/>
-          <w:szCs w:val="28"/>
-        </w:rPr>
-        <w:t>Z</w:t>
-      </w:r>
-      <w:r>
-        <w:rPr>
-          <w:rFonts w:hint="eastAsia"/>
-          <w:sz w:val="28"/>
-          <w:szCs w:val="28"/>
-        </w:rPr>
-        <w:t>add</w:t>
-      </w:r>
-      <w:r>
-        <w:rPr>
-          <w:sz w:val="28"/>
-          <w:szCs w:val="28"/>
-        </w:rPr>
-        <w:t xml:space="preserve"> zset 985 member1  </w:t>
-      </w:r>
-      <w:r>
-        <w:rPr>
-          <w:rFonts w:hint="eastAsia"/>
-          <w:sz w:val="28"/>
-          <w:szCs w:val="28"/>
-        </w:rPr>
-        <w:t>添加</w:t>
-      </w:r>
-      <w:r>
-        <w:rPr>
-          <w:sz w:val="28"/>
-          <w:szCs w:val="28"/>
-        </w:rPr>
-        <w:t>一个</w:t>
-      </w:r>
-      <w:r>
-        <w:rPr>
-          <w:sz w:val="28"/>
-          <w:szCs w:val="28"/>
-        </w:rPr>
-        <w:t>member1</w:t>
-      </w:r>
-      <w:r>
-        <w:rPr>
-          <w:rFonts w:hint="eastAsia"/>
-          <w:sz w:val="28"/>
-          <w:szCs w:val="28"/>
-        </w:rPr>
-        <w:t>，</w:t>
-      </w:r>
-      <w:r>
-        <w:rPr>
-          <w:sz w:val="28"/>
-          <w:szCs w:val="28"/>
-        </w:rPr>
-        <w:t>并且将</w:t>
-      </w:r>
-      <w:r>
-        <w:rPr>
-          <w:sz w:val="28"/>
-          <w:szCs w:val="28"/>
-        </w:rPr>
-        <w:t>score</w:t>
-      </w:r>
-      <w:r>
-        <w:rPr>
-          <w:sz w:val="28"/>
-          <w:szCs w:val="28"/>
-        </w:rPr>
-        <w:t>设置为</w:t>
-      </w:r>
-      <w:r>
-        <w:rPr>
-          <w:rFonts w:hint="eastAsia"/>
-          <w:sz w:val="28"/>
-          <w:szCs w:val="28"/>
-        </w:rPr>
-        <w:t>985</w:t>
-      </w:r>
-    </w:p>
-    <w:p>
-      <w:pPr>
-        <w:jc w:val="left"/>
-        <w:rPr>
-          <w:sz w:val="28"/>
-          <w:szCs w:val="28"/>
-        </w:rPr>
-      </w:pPr>
-      <w:r>
-        <w:rPr>
-          <w:sz w:val="28"/>
-          <w:szCs w:val="28"/>
-        </w:rPr>
-        <w:t xml:space="preserve">Zrange zset 0 -1 withscores  </w:t>
-      </w:r>
-      <w:r>
-        <w:rPr>
-          <w:rFonts w:hint="eastAsia"/>
-          <w:sz w:val="28"/>
-          <w:szCs w:val="28"/>
-        </w:rPr>
-        <w:t>显示</w:t>
-      </w:r>
-      <w:r>
-        <w:rPr>
-          <w:sz w:val="28"/>
-          <w:szCs w:val="28"/>
-        </w:rPr>
-        <w:t>zset</w:t>
-      </w:r>
-      <w:r>
-        <w:rPr>
-          <w:sz w:val="28"/>
-          <w:szCs w:val="28"/>
-        </w:rPr>
-        <w:t>中从</w:t>
-      </w:r>
-      <w:r>
-        <w:rPr>
-          <w:rFonts w:hint="eastAsia"/>
-          <w:sz w:val="28"/>
-          <w:szCs w:val="28"/>
-        </w:rPr>
-        <w:t>0</w:t>
-      </w:r>
-      <w:r>
-        <w:rPr>
-          <w:rFonts w:hint="eastAsia"/>
-          <w:sz w:val="28"/>
-          <w:szCs w:val="28"/>
-        </w:rPr>
-        <w:t>开始</w:t>
-      </w:r>
-      <w:r>
-        <w:rPr>
-          <w:sz w:val="28"/>
-          <w:szCs w:val="28"/>
-        </w:rPr>
-        <w:t>所有</w:t>
-      </w:r>
-      <w:r>
-        <w:rPr>
-          <w:rFonts w:hint="eastAsia"/>
-          <w:sz w:val="28"/>
-          <w:szCs w:val="28"/>
-        </w:rPr>
-        <w:t>元素</w:t>
-      </w:r>
-    </w:p>
-    <w:p>
-      <w:pPr>
-        <w:jc w:val="left"/>
-        <w:rPr>
-          <w:sz w:val="28"/>
-          <w:szCs w:val="28"/>
-        </w:rPr>
-      </w:pPr>
-      <w:r>
-        <w:rPr>
-          <w:sz w:val="28"/>
-          <w:szCs w:val="28"/>
-        </w:rPr>
-        <w:t>Z</w:t>
-      </w:r>
-      <w:r>
-        <w:rPr>
-          <w:rFonts w:hint="eastAsia"/>
-          <w:sz w:val="28"/>
-          <w:szCs w:val="28"/>
-        </w:rPr>
-        <w:t xml:space="preserve">rangebyscore </w:t>
-      </w:r>
-      <w:r>
-        <w:rPr>
-          <w:sz w:val="28"/>
-          <w:szCs w:val="28"/>
-        </w:rPr>
-        <w:t xml:space="preserve">zset 0 800  </w:t>
-      </w:r>
-      <w:r>
-        <w:rPr>
-          <w:rFonts w:hint="eastAsia"/>
-          <w:sz w:val="28"/>
-          <w:szCs w:val="28"/>
-        </w:rPr>
-        <w:t>显示</w:t>
-      </w:r>
-      <w:r>
-        <w:rPr>
-          <w:sz w:val="28"/>
-          <w:szCs w:val="28"/>
-        </w:rPr>
-        <w:t>zset</w:t>
-      </w:r>
-      <w:r>
-        <w:rPr>
-          <w:sz w:val="28"/>
-          <w:szCs w:val="28"/>
-        </w:rPr>
-        <w:t>中</w:t>
-      </w:r>
-      <w:r>
-        <w:rPr>
-          <w:sz w:val="28"/>
-          <w:szCs w:val="28"/>
-        </w:rPr>
-        <w:t>score&gt;0 &amp;&amp; score&lt;800</w:t>
+        <w:t>分值</w:t>
+      </w:r>
+    </w:p>
+    <w:p>
+      <w:pPr>
+        <w:jc w:val="left"/>
+        <w:rPr>
+          <w:rFonts w:hint="eastAsia"/>
+          <w:sz w:val="28"/>
+          <w:szCs w:val="28"/>
+        </w:rPr>
+      </w:pPr>
+      <w:r>
+        <w:rPr>
+          <w:sz w:val="28"/>
+          <w:szCs w:val="28"/>
+        </w:rPr>
+        <w:t xml:space="preserve">Zcount zset min max  </w:t>
+      </w:r>
+      <w:r>
+        <w:rPr>
+          <w:rFonts w:hint="eastAsia"/>
+          <w:sz w:val="28"/>
+          <w:szCs w:val="28"/>
+        </w:rPr>
+        <w:t>返回分值</w:t>
+      </w:r>
+      <w:r>
+        <w:rPr>
+          <w:sz w:val="28"/>
+          <w:szCs w:val="28"/>
+        </w:rPr>
+        <w:t>在</w:t>
+      </w:r>
+      <w:r>
+        <w:rPr>
+          <w:sz w:val="28"/>
+          <w:szCs w:val="28"/>
+        </w:rPr>
+        <w:t>min</w:t>
+      </w:r>
+      <w:r>
+        <w:rPr>
+          <w:sz w:val="28"/>
+          <w:szCs w:val="28"/>
+        </w:rPr>
+        <w:t>与</w:t>
+      </w:r>
+      <w:r>
+        <w:rPr>
+          <w:sz w:val="28"/>
+          <w:szCs w:val="28"/>
+        </w:rPr>
+        <w:t>max</w:t>
+      </w:r>
+      <w:r>
+        <w:rPr>
+          <w:sz w:val="28"/>
+          <w:szCs w:val="28"/>
+        </w:rPr>
+        <w:t>之间</w:t>
       </w:r>
       <w:r>
         <w:rPr>
@@ -1426,53 +2786,6 @@
           <w:szCs w:val="28"/>
         </w:rPr>
         <w:t>的</w:t>
-      </w:r>
-      <w:r>
-        <w:rPr>
-          <w:sz w:val="28"/>
-          <w:szCs w:val="28"/>
-        </w:rPr>
-        <w:t>元素</w:t>
-      </w:r>
-    </w:p>
-    <w:p>
-      <w:pPr>
-        <w:jc w:val="left"/>
-        <w:rPr>
-          <w:rFonts w:hint="eastAsia"/>
-          <w:sz w:val="28"/>
-          <w:szCs w:val="28"/>
-        </w:rPr>
-      </w:pPr>
-      <w:r>
-        <w:rPr>
-          <w:sz w:val="28"/>
-          <w:szCs w:val="28"/>
-        </w:rPr>
-        <w:t>Z</w:t>
-      </w:r>
-      <w:r>
-        <w:rPr>
-          <w:rFonts w:hint="eastAsia"/>
-          <w:sz w:val="28"/>
-          <w:szCs w:val="28"/>
-        </w:rPr>
-        <w:t>rem</w:t>
-      </w:r>
-      <w:r>
-        <w:rPr>
-          <w:sz w:val="28"/>
-          <w:szCs w:val="28"/>
-        </w:rPr>
-        <w:t xml:space="preserve"> zset member1      </w:t>
-      </w:r>
-      <w:r>
-        <w:rPr>
-          <w:rFonts w:hint="eastAsia"/>
-          <w:sz w:val="28"/>
-          <w:szCs w:val="28"/>
-        </w:rPr>
-        <w:t>移除</w:t>
       </w:r>
       <w:r>
         <w:rPr>
@@ -1483,6 +2796,25 @@
       </w:r>
       <w:bookmarkStart w:id="0" w:name="_GoBack"/>
       <w:bookmarkEnd w:id="0"/>
+    </w:p>
+    <w:p>
+      <w:pPr>
+        <w:jc w:val="left"/>
+        <w:rPr>
+          <w:sz w:val="28"/>
+          <w:szCs w:val="28"/>
+        </w:rPr>
+      </w:pPr>
+    </w:p>
+    <w:p>
+      <w:pPr>
+        <w:jc w:val="left"/>
+        <w:rPr>
+          <w:rFonts w:hint="eastAsia"/>
+          <w:sz w:val="28"/>
+          <w:szCs w:val="28"/>
+        </w:rPr>
+      </w:pPr>
     </w:p>
     <w:sectPr>
       <w:pgSz w:w="11906" w:h="16838"/>

</xml_diff>